<commit_message>
some data to test cases and few documentation
</commit_message>
<xml_diff>
--- a/7.Programming documentation.docx
+++ b/7.Programming documentation.docx
@@ -121,8 +121,270 @@
           <w:sz w:val="28"/>
           <w:szCs w:val="28"/>
         </w:rPr>
-        <w:t>Требования к программному и аппаратному обеспечению ПК для запуска разработанного приложения:</w:t>
-      </w:r>
+        <w:t>Для работы с данным приложением пользователю необходимо иметь следующие минимальные т</w:t>
+      </w:r>
+      <w:r>
+        <w:rPr>
+          <w:sz w:val="28"/>
+          <w:szCs w:val="28"/>
+        </w:rPr>
+        <w:t>ребования к программному и аппаратному обеспечению ПК для запуска разработанного приложения:</w:t>
+      </w:r>
+    </w:p>
+    <w:p>
+      <w:pPr>
+        <w:pStyle w:val="ListParagraph"/>
+        <w:numPr>
+          <w:ilvl w:val="0"/>
+          <w:numId w:val="1"/>
+        </w:numPr>
+        <w:spacing w:after="160" w:line="360" w:lineRule="auto"/>
+        <w:jc w:val="both"/>
+        <w:rPr>
+          <w:sz w:val="28"/>
+          <w:szCs w:val="28"/>
+        </w:rPr>
+      </w:pPr>
+      <w:r>
+        <w:rPr>
+          <w:sz w:val="28"/>
+          <w:szCs w:val="28"/>
+        </w:rPr>
+        <w:t xml:space="preserve">процессор: </w:t>
+      </w:r>
+    </w:p>
+    <w:p>
+      <w:pPr>
+        <w:pStyle w:val="ListParagraph"/>
+        <w:numPr>
+          <w:ilvl w:val="0"/>
+          <w:numId w:val="1"/>
+        </w:numPr>
+        <w:spacing w:after="160" w:line="360" w:lineRule="auto"/>
+        <w:jc w:val="both"/>
+        <w:rPr>
+          <w:sz w:val="28"/>
+          <w:szCs w:val="28"/>
+        </w:rPr>
+      </w:pPr>
+      <w:r>
+        <w:rPr>
+          <w:sz w:val="28"/>
+          <w:szCs w:val="28"/>
+        </w:rPr>
+        <w:t xml:space="preserve">оперативная память: </w:t>
+      </w:r>
+      <w:bookmarkStart w:id="12" w:name="_GoBack"/>
+      <w:bookmarkEnd w:id="12"/>
+    </w:p>
+    <w:p>
+      <w:pPr>
+        <w:pStyle w:val="ListParagraph"/>
+        <w:numPr>
+          <w:ilvl w:val="0"/>
+          <w:numId w:val="1"/>
+        </w:numPr>
+        <w:spacing w:after="160" w:line="360" w:lineRule="auto"/>
+        <w:jc w:val="both"/>
+        <w:rPr>
+          <w:sz w:val="28"/>
+          <w:szCs w:val="28"/>
+        </w:rPr>
+      </w:pPr>
+      <w:r>
+        <w:rPr>
+          <w:sz w:val="28"/>
+          <w:szCs w:val="28"/>
+        </w:rPr>
+        <w:t>о</w:t>
+      </w:r>
+      <w:r>
+        <w:rPr>
+          <w:sz w:val="28"/>
+          <w:szCs w:val="28"/>
+        </w:rPr>
+        <w:t xml:space="preserve">перационная система: </w:t>
+      </w:r>
+      <w:r>
+        <w:rPr>
+          <w:sz w:val="28"/>
+          <w:szCs w:val="28"/>
+          <w:lang w:val="en-US"/>
+        </w:rPr>
+        <w:t>Windows 7/8/10</w:t>
+      </w:r>
+      <w:r>
+        <w:rPr>
+          <w:sz w:val="28"/>
+          <w:szCs w:val="28"/>
+          <w:lang w:val="en-US"/>
+        </w:rPr>
+        <w:t>;</w:t>
+      </w:r>
+    </w:p>
+    <w:p>
+      <w:pPr>
+        <w:pStyle w:val="ListParagraph"/>
+        <w:numPr>
+          <w:ilvl w:val="0"/>
+          <w:numId w:val="1"/>
+        </w:numPr>
+        <w:spacing w:after="160" w:line="360" w:lineRule="auto"/>
+        <w:jc w:val="both"/>
+        <w:rPr>
+          <w:sz w:val="28"/>
+          <w:szCs w:val="28"/>
+        </w:rPr>
+      </w:pPr>
+      <w:r>
+        <w:rPr>
+          <w:sz w:val="28"/>
+          <w:szCs w:val="28"/>
+        </w:rPr>
+        <w:t xml:space="preserve">браузер: </w:t>
+      </w:r>
+      <w:r>
+        <w:rPr>
+          <w:sz w:val="28"/>
+          <w:szCs w:val="28"/>
+          <w:lang w:val="en-US"/>
+        </w:rPr>
+        <w:t>Chrome</w:t>
+      </w:r>
+      <w:r>
+        <w:rPr>
+          <w:sz w:val="28"/>
+          <w:szCs w:val="28"/>
+        </w:rPr>
+        <w:t xml:space="preserve"> </w:t>
+      </w:r>
+      <w:r>
+        <w:rPr>
+          <w:sz w:val="28"/>
+          <w:szCs w:val="28"/>
+        </w:rPr>
+        <w:t xml:space="preserve">версии  и выше; </w:t>
+      </w:r>
+      <w:proofErr w:type="spellStart"/>
+      <w:r>
+        <w:rPr>
+          <w:sz w:val="28"/>
+          <w:szCs w:val="28"/>
+          <w:lang w:val="en-US"/>
+        </w:rPr>
+        <w:t>Mozila</w:t>
+      </w:r>
+      <w:proofErr w:type="spellEnd"/>
+      <w:r>
+        <w:rPr>
+          <w:sz w:val="28"/>
+          <w:szCs w:val="28"/>
+        </w:rPr>
+        <w:t xml:space="preserve"> </w:t>
+      </w:r>
+      <w:r>
+        <w:rPr>
+          <w:sz w:val="28"/>
+          <w:szCs w:val="28"/>
+          <w:lang w:val="en-US"/>
+        </w:rPr>
+        <w:t>Firefox</w:t>
+      </w:r>
+      <w:r>
+        <w:rPr>
+          <w:sz w:val="28"/>
+          <w:szCs w:val="28"/>
+        </w:rPr>
+        <w:t xml:space="preserve"> </w:t>
+      </w:r>
+      <w:r>
+        <w:rPr>
+          <w:sz w:val="28"/>
+          <w:szCs w:val="28"/>
+        </w:rPr>
+        <w:t xml:space="preserve">версии и выше; </w:t>
+      </w:r>
+      <w:r>
+        <w:rPr>
+          <w:sz w:val="28"/>
+          <w:szCs w:val="28"/>
+          <w:lang w:val="en-US"/>
+        </w:rPr>
+        <w:t>Internet</w:t>
+      </w:r>
+      <w:r>
+        <w:rPr>
+          <w:sz w:val="28"/>
+          <w:szCs w:val="28"/>
+        </w:rPr>
+        <w:t xml:space="preserve"> </w:t>
+      </w:r>
+      <w:r>
+        <w:rPr>
+          <w:sz w:val="28"/>
+          <w:szCs w:val="28"/>
+          <w:lang w:val="en-US"/>
+        </w:rPr>
+        <w:t>Explorer</w:t>
+      </w:r>
+      <w:r>
+        <w:rPr>
+          <w:sz w:val="28"/>
+          <w:szCs w:val="28"/>
+        </w:rPr>
+        <w:t xml:space="preserve"> </w:t>
+      </w:r>
+      <w:r>
+        <w:rPr>
+          <w:sz w:val="28"/>
+          <w:szCs w:val="28"/>
+        </w:rPr>
+        <w:t>версии и выше;</w:t>
+      </w:r>
+    </w:p>
+    <w:p>
+      <w:pPr>
+        <w:pStyle w:val="ListParagraph"/>
+        <w:numPr>
+          <w:ilvl w:val="0"/>
+          <w:numId w:val="1"/>
+        </w:numPr>
+        <w:spacing w:after="160" w:line="360" w:lineRule="auto"/>
+        <w:jc w:val="both"/>
+        <w:rPr>
+          <w:sz w:val="28"/>
+          <w:szCs w:val="28"/>
+        </w:rPr>
+      </w:pPr>
+    </w:p>
+    <w:p>
+      <w:pPr>
+        <w:pStyle w:val="2Cambria"/>
+        <w:outlineLvl w:val="1"/>
+      </w:pPr>
+      <w:bookmarkStart w:id="13" w:name="_Toc231887234"/>
+      <w:bookmarkStart w:id="14" w:name="_Toc421483567"/>
+      <w:bookmarkStart w:id="15" w:name="_Toc421572783"/>
+      <w:bookmarkStart w:id="16" w:name="_Toc483761640"/>
+      <w:r>
+        <w:t>7</w:t>
+      </w:r>
+      <w:r>
+        <w:t>.</w:t>
+      </w:r>
+      <w:r>
+        <w:t>3.</w:t>
+      </w:r>
+      <w:r>
+        <w:t xml:space="preserve"> </w:t>
+      </w:r>
+      <w:r>
+        <w:t>Руководство программиста</w:t>
+      </w:r>
+      <w:bookmarkEnd w:id="13"/>
+      <w:bookmarkEnd w:id="14"/>
+      <w:bookmarkEnd w:id="15"/>
+      <w:bookmarkEnd w:id="16"/>
     </w:p>
     <w:p>
       <w:pPr>
@@ -135,35 +397,34 @@
           <w:szCs w:val="28"/>
         </w:rPr>
       </w:pPr>
-    </w:p>
-    <w:p>
-      <w:pPr>
-        <w:pStyle w:val="2Cambria"/>
-        <w:outlineLvl w:val="1"/>
-      </w:pPr>
-      <w:bookmarkStart w:id="12" w:name="_Toc231887234"/>
-      <w:bookmarkStart w:id="13" w:name="_Toc421483567"/>
-      <w:bookmarkStart w:id="14" w:name="_Toc421572783"/>
-      <w:bookmarkStart w:id="15" w:name="_Toc483761640"/>
-      <w:r>
-        <w:t>7</w:t>
-      </w:r>
-      <w:r>
-        <w:t>.</w:t>
-      </w:r>
-      <w:r>
-        <w:t>3.</w:t>
-      </w:r>
-      <w:r>
-        <w:t xml:space="preserve"> </w:t>
-      </w:r>
-      <w:r>
-        <w:t>Руководство программиста</w:t>
-      </w:r>
-      <w:bookmarkEnd w:id="12"/>
-      <w:bookmarkEnd w:id="13"/>
-      <w:bookmarkEnd w:id="14"/>
-      <w:bookmarkEnd w:id="15"/>
+      <w:r>
+        <w:rPr>
+          <w:sz w:val="28"/>
+          <w:szCs w:val="28"/>
+        </w:rPr>
+        <w:t xml:space="preserve">Программисту </w:t>
+      </w:r>
+      <w:r>
+        <w:rPr>
+          <w:sz w:val="28"/>
+          <w:szCs w:val="28"/>
+        </w:rPr>
+        <w:t xml:space="preserve">необходимо иметь минимальные системные тербования </w:t>
+      </w:r>
+      <w:r>
+        <w:rPr>
+          <w:sz w:val="28"/>
+          <w:szCs w:val="28"/>
+        </w:rPr>
+        <w:t>для работы с приложением и его компонентами</w:t>
+      </w:r>
+      <w:r>
+        <w:rPr>
+          <w:sz w:val="28"/>
+          <w:szCs w:val="28"/>
+        </w:rPr>
+        <w:t>:</w:t>
+      </w:r>
     </w:p>
     <w:p>
       <w:pPr>
@@ -182,10 +443,10 @@
         <w:pStyle w:val="2Cambria"/>
         <w:outlineLvl w:val="1"/>
       </w:pPr>
-      <w:bookmarkStart w:id="16" w:name="_Toc231887235"/>
-      <w:bookmarkStart w:id="17" w:name="_Toc421483568"/>
-      <w:bookmarkStart w:id="18" w:name="_Toc421572784"/>
-      <w:bookmarkStart w:id="19" w:name="_Toc483761641"/>
+      <w:bookmarkStart w:id="17" w:name="_Toc231887235"/>
+      <w:bookmarkStart w:id="18" w:name="_Toc421483568"/>
+      <w:bookmarkStart w:id="19" w:name="_Toc421572784"/>
+      <w:bookmarkStart w:id="20" w:name="_Toc483761641"/>
       <w:r>
         <w:t>7.4.</w:t>
       </w:r>
@@ -195,10 +456,10 @@
       <w:r>
         <w:t>Руководство пользователя</w:t>
       </w:r>
-      <w:bookmarkEnd w:id="16"/>
       <w:bookmarkEnd w:id="17"/>
       <w:bookmarkEnd w:id="18"/>
       <w:bookmarkEnd w:id="19"/>
+      <w:bookmarkEnd w:id="20"/>
     </w:p>
     <w:p>
       <w:pPr>
@@ -218,8 +479,13 @@
         </w:rPr>
         <w:t>Для начала работы программы пользоватею необходимо перейти на стартовую страницу приложения.</w:t>
       </w:r>
-      <w:bookmarkStart w:id="20" w:name="_GoBack"/>
-      <w:bookmarkEnd w:id="20"/>
+      <w:r>
+        <w:rPr>
+          <w:sz w:val="28"/>
+          <w:szCs w:val="28"/>
+        </w:rPr>
+        <w:t xml:space="preserve"> </w:t>
+      </w:r>
     </w:p>
     <w:sectPr>
       <w:pgSz w:w="11906" w:h="16838"/>
@@ -229,6 +495,127 @@
     </w:sectPr>
   </w:body>
 </w:document>
+</file>
+
+<file path=word/numbering.xml><?xml version="1.0" encoding="utf-8"?>
+<w:numbering xmlns:wpc="http://schemas.microsoft.com/office/word/2010/wordprocessingCanvas" xmlns:cx="http://schemas.microsoft.com/office/drawing/2014/chartex" xmlns:cx1="http://schemas.microsoft.com/office/drawing/2015/9/8/chartex" xmlns:mc="http://schemas.openxmlformats.org/markup-compatibility/2006" xmlns:o="urn:schemas-microsoft-com:office:office" xmlns:r="http://schemas.openxmlformats.org/officeDocument/2006/relationships" xmlns:m="http://schemas.openxmlformats.org/officeDocument/2006/math" xmlns:v="urn:schemas-microsoft-com:vml" xmlns:wp14="http://schemas.microsoft.com/office/word/2010/wordprocessingDrawing" xmlns:wp="http://schemas.openxmlformats.org/drawingml/2006/wordprocessingDrawing" xmlns:w10="urn:schemas-microsoft-com:office:word" xmlns:w="http://schemas.openxmlformats.org/wordprocessingml/2006/main" xmlns:w14="http://schemas.microsoft.com/office/word/2010/wordml" xmlns:w15="http://schemas.microsoft.com/office/word/2012/wordml" xmlns:w16se="http://schemas.microsoft.com/office/word/2015/wordml/symex" xmlns:wpg="http://schemas.microsoft.com/office/word/2010/wordprocessingGroup" xmlns:wpi="http://schemas.microsoft.com/office/word/2010/wordprocessingInk" xmlns:wne="http://schemas.microsoft.com/office/word/2006/wordml" xmlns:wps="http://schemas.microsoft.com/office/word/2010/wordprocessingShape" mc:Ignorable="w14 w15 w16se wp14">
+  <w:abstractNum w:abstractNumId="0" w15:restartNumberingAfterBreak="0">
+    <w:nsid w:val="50B2091C"/>
+    <w:multiLevelType w:val="hybridMultilevel"/>
+    <w:tmpl w:val="592C76C6"/>
+    <w:lvl w:ilvl="0" w:tplc="0409000B">
+      <w:start w:val="1"/>
+      <w:numFmt w:val="bullet"/>
+      <w:lvlText w:val=""/>
+      <w:lvlJc w:val="left"/>
+      <w:pPr>
+        <w:ind w:left="1429" w:hanging="360"/>
+      </w:pPr>
+      <w:rPr>
+        <w:rFonts w:ascii="Wingdings" w:hAnsi="Wingdings" w:hint="default"/>
+      </w:rPr>
+    </w:lvl>
+    <w:lvl w:ilvl="1" w:tplc="04090003" w:tentative="1">
+      <w:start w:val="1"/>
+      <w:numFmt w:val="bullet"/>
+      <w:lvlText w:val="o"/>
+      <w:lvlJc w:val="left"/>
+      <w:pPr>
+        <w:ind w:left="2149" w:hanging="360"/>
+      </w:pPr>
+      <w:rPr>
+        <w:rFonts w:ascii="Courier New" w:hAnsi="Courier New" w:cs="Courier New" w:hint="default"/>
+      </w:rPr>
+    </w:lvl>
+    <w:lvl w:ilvl="2" w:tplc="04090005" w:tentative="1">
+      <w:start w:val="1"/>
+      <w:numFmt w:val="bullet"/>
+      <w:lvlText w:val=""/>
+      <w:lvlJc w:val="left"/>
+      <w:pPr>
+        <w:ind w:left="2869" w:hanging="360"/>
+      </w:pPr>
+      <w:rPr>
+        <w:rFonts w:ascii="Wingdings" w:hAnsi="Wingdings" w:hint="default"/>
+      </w:rPr>
+    </w:lvl>
+    <w:lvl w:ilvl="3" w:tplc="04090001" w:tentative="1">
+      <w:start w:val="1"/>
+      <w:numFmt w:val="bullet"/>
+      <w:lvlText w:val=""/>
+      <w:lvlJc w:val="left"/>
+      <w:pPr>
+        <w:ind w:left="3589" w:hanging="360"/>
+      </w:pPr>
+      <w:rPr>
+        <w:rFonts w:ascii="Symbol" w:hAnsi="Symbol" w:hint="default"/>
+      </w:rPr>
+    </w:lvl>
+    <w:lvl w:ilvl="4" w:tplc="04090003" w:tentative="1">
+      <w:start w:val="1"/>
+      <w:numFmt w:val="bullet"/>
+      <w:lvlText w:val="o"/>
+      <w:lvlJc w:val="left"/>
+      <w:pPr>
+        <w:ind w:left="4309" w:hanging="360"/>
+      </w:pPr>
+      <w:rPr>
+        <w:rFonts w:ascii="Courier New" w:hAnsi="Courier New" w:cs="Courier New" w:hint="default"/>
+      </w:rPr>
+    </w:lvl>
+    <w:lvl w:ilvl="5" w:tplc="04090005" w:tentative="1">
+      <w:start w:val="1"/>
+      <w:numFmt w:val="bullet"/>
+      <w:lvlText w:val=""/>
+      <w:lvlJc w:val="left"/>
+      <w:pPr>
+        <w:ind w:left="5029" w:hanging="360"/>
+      </w:pPr>
+      <w:rPr>
+        <w:rFonts w:ascii="Wingdings" w:hAnsi="Wingdings" w:hint="default"/>
+      </w:rPr>
+    </w:lvl>
+    <w:lvl w:ilvl="6" w:tplc="04090001" w:tentative="1">
+      <w:start w:val="1"/>
+      <w:numFmt w:val="bullet"/>
+      <w:lvlText w:val=""/>
+      <w:lvlJc w:val="left"/>
+      <w:pPr>
+        <w:ind w:left="5749" w:hanging="360"/>
+      </w:pPr>
+      <w:rPr>
+        <w:rFonts w:ascii="Symbol" w:hAnsi="Symbol" w:hint="default"/>
+      </w:rPr>
+    </w:lvl>
+    <w:lvl w:ilvl="7" w:tplc="04090003" w:tentative="1">
+      <w:start w:val="1"/>
+      <w:numFmt w:val="bullet"/>
+      <w:lvlText w:val="o"/>
+      <w:lvlJc w:val="left"/>
+      <w:pPr>
+        <w:ind w:left="6469" w:hanging="360"/>
+      </w:pPr>
+      <w:rPr>
+        <w:rFonts w:ascii="Courier New" w:hAnsi="Courier New" w:cs="Courier New" w:hint="default"/>
+      </w:rPr>
+    </w:lvl>
+    <w:lvl w:ilvl="8" w:tplc="04090005" w:tentative="1">
+      <w:start w:val="1"/>
+      <w:numFmt w:val="bullet"/>
+      <w:lvlText w:val=""/>
+      <w:lvlJc w:val="left"/>
+      <w:pPr>
+        <w:ind w:left="7189" w:hanging="360"/>
+      </w:pPr>
+      <w:rPr>
+        <w:rFonts w:ascii="Wingdings" w:hAnsi="Wingdings" w:hint="default"/>
+      </w:rPr>
+    </w:lvl>
+  </w:abstractNum>
+  <w:num w:numId="1">
+    <w:abstractNumId w:val="0"/>
+  </w:num>
+</w:numbering>
 </file>
 
 <file path=word/styles.xml><?xml version="1.0" encoding="utf-8"?>
@@ -711,6 +1098,17 @@
       <w:szCs w:val="28"/>
     </w:rPr>
   </w:style>
+  <w:style w:type="paragraph" w:styleId="ListParagraph">
+    <w:name w:val="List Paragraph"/>
+    <w:basedOn w:val="Normal"/>
+    <w:uiPriority w:val="34"/>
+    <w:qFormat/>
+    <w:rsid w:val="008F0337"/>
+    <w:pPr>
+      <w:ind w:left="720"/>
+      <w:contextualSpacing/>
+    </w:pPr>
+  </w:style>
 </w:styles>
 </file>
 

</xml_diff>